<commit_message>
updated course and account connected
</commit_message>
<xml_diff>
--- a/Project Statement.docx
+++ b/Project Statement.docx
@@ -1017,23 +1017,97 @@
           <w:sz w:val="28"/>
           <w:szCs w:val="28"/>
         </w:rPr>
-        <w:t xml:space="preserve">BR3: Admin should be able to assign courses </w:t>
-      </w:r>
-      <w:r>
-        <w:rPr>
-          <w:rFonts w:ascii="Times New Roman" w:hAnsi="Times New Roman" w:cs="Times New Roman"/>
-          <w:sz w:val="28"/>
-          <w:szCs w:val="28"/>
-        </w:rPr>
-        <w:t xml:space="preserve">with mentor </w:t>
-      </w:r>
-      <w:r>
-        <w:rPr>
-          <w:rFonts w:ascii="Times New Roman" w:hAnsi="Times New Roman" w:cs="Times New Roman"/>
-          <w:sz w:val="28"/>
-          <w:szCs w:val="28"/>
-        </w:rPr>
-        <w:t>to employees and provide credentials.</w:t>
+        <w:t xml:space="preserve">BR3: </w:t>
+      </w:r>
+      <w:proofErr w:type="gramStart"/>
+      <w:r>
+        <w:rPr>
+          <w:rFonts w:ascii="Times New Roman" w:hAnsi="Times New Roman" w:cs="Times New Roman"/>
+          <w:sz w:val="28"/>
+          <w:szCs w:val="28"/>
+        </w:rPr>
+        <w:t>Admin</w:t>
+      </w:r>
+      <w:proofErr w:type="gramEnd"/>
+      <w:r>
+        <w:rPr>
+          <w:rFonts w:ascii="Times New Roman" w:hAnsi="Times New Roman" w:cs="Times New Roman"/>
+          <w:sz w:val="28"/>
+          <w:szCs w:val="28"/>
+        </w:rPr>
+        <w:t xml:space="preserve"> </w:t>
+      </w:r>
+      <w:r>
+        <w:rPr>
+          <w:rFonts w:ascii="Times New Roman" w:hAnsi="Times New Roman" w:cs="Times New Roman"/>
+          <w:sz w:val="28"/>
+          <w:szCs w:val="28"/>
+        </w:rPr>
+        <w:t xml:space="preserve">generate </w:t>
+      </w:r>
+      <w:r>
+        <w:rPr>
+          <w:rFonts w:ascii="Times New Roman" w:hAnsi="Times New Roman" w:cs="Times New Roman"/>
+          <w:sz w:val="28"/>
+          <w:szCs w:val="28"/>
+        </w:rPr>
+        <w:t>credentials</w:t>
+      </w:r>
+      <w:r>
+        <w:rPr>
+          <w:rFonts w:ascii="Times New Roman" w:hAnsi="Times New Roman" w:cs="Times New Roman"/>
+          <w:sz w:val="28"/>
+          <w:szCs w:val="28"/>
+        </w:rPr>
+        <w:t xml:space="preserve"> </w:t>
+      </w:r>
+      <w:r>
+        <w:rPr>
+          <w:rFonts w:ascii="Times New Roman" w:hAnsi="Times New Roman" w:cs="Times New Roman"/>
+          <w:sz w:val="28"/>
+          <w:szCs w:val="28"/>
+        </w:rPr>
+        <w:t xml:space="preserve">to employees and then </w:t>
+      </w:r>
+      <w:r>
+        <w:rPr>
+          <w:rFonts w:ascii="Times New Roman" w:hAnsi="Times New Roman" w:cs="Times New Roman"/>
+          <w:sz w:val="28"/>
+          <w:szCs w:val="28"/>
+        </w:rPr>
+        <w:t>should be able to assign courses to employees</w:t>
+      </w:r>
+      <w:r>
+        <w:rPr>
+          <w:rFonts w:ascii="Times New Roman" w:hAnsi="Times New Roman" w:cs="Times New Roman"/>
+          <w:sz w:val="28"/>
+          <w:szCs w:val="28"/>
+        </w:rPr>
+        <w:t xml:space="preserve"> </w:t>
+      </w:r>
+      <w:r>
+        <w:rPr>
+          <w:rFonts w:ascii="Times New Roman" w:hAnsi="Times New Roman" w:cs="Times New Roman"/>
+          <w:sz w:val="28"/>
+          <w:szCs w:val="28"/>
+        </w:rPr>
+        <w:t>with allotted mentor</w:t>
+      </w:r>
+      <w:r>
+        <w:rPr>
+          <w:rFonts w:ascii="Times New Roman" w:hAnsi="Times New Roman" w:cs="Times New Roman"/>
+          <w:sz w:val="28"/>
+          <w:szCs w:val="28"/>
+        </w:rPr>
+        <w:t xml:space="preserve"> and tracks employee progress</w:t>
+      </w:r>
+      <w:r>
+        <w:rPr>
+          <w:rFonts w:ascii="Times New Roman" w:hAnsi="Times New Roman" w:cs="Times New Roman"/>
+          <w:sz w:val="28"/>
+          <w:szCs w:val="28"/>
+        </w:rPr>
+        <w:t>.</w:t>
       </w:r>
     </w:p>
     <w:p>
@@ -1055,7 +1129,16 @@
           <w:sz w:val="28"/>
           <w:szCs w:val="28"/>
         </w:rPr>
-        <w:t>BR4: Employees should be able to log in, view assigned courses, and start learning.</w:t>
+        <w:lastRenderedPageBreak/>
+        <w:t>BR4: Employees should be able to log in, view assigned courses, and start learning</w:t>
+      </w:r>
+      <w:r>
+        <w:rPr>
+          <w:rFonts w:ascii="Times New Roman" w:hAnsi="Times New Roman" w:cs="Times New Roman"/>
+          <w:sz w:val="28"/>
+          <w:szCs w:val="28"/>
+        </w:rPr>
+        <w:t xml:space="preserve"> and able to ask doubt with allotted mentor through chats.</w:t>
       </w:r>
     </w:p>
     <w:p>
@@ -1077,7 +1160,6 @@
           <w:sz w:val="28"/>
           <w:szCs w:val="28"/>
         </w:rPr>
-        <w:lastRenderedPageBreak/>
         <w:t>BR5: The system should collect feedback from employees after course completion.</w:t>
       </w:r>
     </w:p>
@@ -1558,7 +1640,6 @@
           <w:sz w:val="28"/>
           <w:szCs w:val="28"/>
         </w:rPr>
-        <w:lastRenderedPageBreak/>
         <w:t>2. Functional Requirements</w:t>
       </w:r>
     </w:p>
@@ -2165,6 +2246,7 @@
           <w:sz w:val="28"/>
           <w:szCs w:val="28"/>
         </w:rPr>
+        <w:lastRenderedPageBreak/>
         <w:t>The system should track the employee’s progress (e.g., percentage completed).</w:t>
       </w:r>
     </w:p>
@@ -3302,7 +3384,6 @@
           <w:sz w:val="28"/>
           <w:szCs w:val="28"/>
         </w:rPr>
-        <w:lastRenderedPageBreak/>
         <w:t>7. Backup and Recovery</w:t>
       </w:r>
     </w:p>
@@ -3668,7 +3749,6 @@
           <w:sz w:val="28"/>
           <w:szCs w:val="28"/>
         </w:rPr>
-        <w:lastRenderedPageBreak/>
         <w:t>Wireframe:</w:t>
       </w:r>
     </w:p>
@@ -4006,29 +4086,7 @@
             <w:sz w:val="28"/>
             <w:szCs w:val="28"/>
           </w:rPr>
-          <w:t>https://www.figma.com/design/IUIa4NByoEhfLunVBc7OnF/Admin-Console?node-id=43-1</w:t>
-        </w:r>
-        <w:r>
-          <w:rPr>
-            <w:rStyle w:val="Hyperlink"/>
-            <w:rFonts w:ascii="Times New Roman" w:hAnsi="Times New Roman" w:cs="Times New Roman"/>
-            <w:b/>
-            <w:bCs/>
-            <w:sz w:val="28"/>
-            <w:szCs w:val="28"/>
-          </w:rPr>
-          <w:t>6</w:t>
-        </w:r>
-        <w:r>
-          <w:rPr>
-            <w:rStyle w:val="Hyperlink"/>
-            <w:rFonts w:ascii="Times New Roman" w:hAnsi="Times New Roman" w:cs="Times New Roman"/>
-            <w:b/>
-            <w:bCs/>
-            <w:sz w:val="28"/>
-            <w:szCs w:val="28"/>
-          </w:rPr>
-          <w:t>2&amp;t=PAAShoYN1itBl60v-0</w:t>
+          <w:t>https://www.figma.com/design/IUIa4NByoEhfLunVBc7OnF/Admin-Console?node-id=43-162&amp;t=PAAShoYN1itBl60v-0</w:t>
         </w:r>
       </w:hyperlink>
     </w:p>

</xml_diff>